<commit_message>
Updated team members list
</commit_message>
<xml_diff>
--- a/docs/Vision-Document.docx
+++ b/docs/Vision-Document.docx
@@ -146,7 +146,29 @@
           <w:sz w:val="24"/>
           <w:szCs w:val="24"/>
         </w:rPr>
-        <w:t>[List of Student Names and IDs]</w:t>
+        <w:t xml:space="preserve">Obinna Kalu </w:t>
+      </w:r>
+      <w:r>
+        <w:rPr>
+          <w:rFonts w:ascii="TimesNewRomanPS-BoldMT" w:cs="TimesNewRomanPS-BoldMT"/>
+          <w:bCs/>
+          <w:i/>
+          <w:color w:val="000000"/>
+          <w:sz w:val="24"/>
+          <w:szCs w:val="24"/>
+        </w:rPr>
+        <w:t>–</w:t>
+      </w:r>
+      <w:r>
+        <w:rPr>
+          <w:rFonts w:ascii="TimesNewRomanPS-BoldMT" w:cs="TimesNewRomanPS-BoldMT"/>
+          <w:bCs/>
+          <w:i/>
+          <w:color w:val="000000"/>
+          <w:sz w:val="24"/>
+          <w:szCs w:val="24"/>
+        </w:rPr>
+        <w:t xml:space="preserve"> 000-61-0001</w:t>
       </w:r>
     </w:p>
     <w:p>
@@ -228,93 +250,60 @@
           <w:szCs w:val="24"/>
         </w:rPr>
       </w:pPr>
-      <w:proofErr w:type="gramStart"/>
-      <w:r>
-        <w:rPr>
-          <w:rFonts w:ascii="TimesNewRomanPSMT" w:cs="TimesNewRomanPSMT"/>
-          <w:color w:val="000000"/>
-          <w:sz w:val="24"/>
-          <w:szCs w:val="24"/>
-        </w:rPr>
-        <w:t>entries</w:t>
-      </w:r>
-      <w:proofErr w:type="gramEnd"/>
-      <w:r>
-        <w:rPr>
-          <w:rFonts w:ascii="TimesNewRomanPSMT" w:cs="TimesNewRomanPSMT"/>
-          <w:color w:val="000000"/>
-          <w:sz w:val="24"/>
-          <w:szCs w:val="24"/>
-        </w:rPr>
-        <w:t xml:space="preserve"> per year and student entry numbers were 20-40 per entry. Often there was just one</w:t>
-      </w:r>
-    </w:p>
-    <w:p>
-      <w:pPr>
-        <w:autoSpaceDE w:val="0"/>
-        <w:autoSpaceDN w:val="0"/>
-        <w:adjustRightInd w:val="0"/>
-        <w:spacing w:after="0" w:line="240" w:lineRule="auto"/>
-        <w:rPr>
-          <w:rFonts w:ascii="TimesNewRomanPSMT" w:cs="TimesNewRomanPSMT"/>
-          <w:color w:val="000000"/>
-          <w:sz w:val="24"/>
-          <w:szCs w:val="24"/>
-        </w:rPr>
-      </w:pPr>
-      <w:proofErr w:type="gramStart"/>
-      <w:r>
-        <w:rPr>
-          <w:rFonts w:ascii="TimesNewRomanPSMT" w:cs="TimesNewRomanPSMT"/>
-          <w:color w:val="000000"/>
-          <w:sz w:val="24"/>
-          <w:szCs w:val="24"/>
-        </w:rPr>
-        <w:t>elective</w:t>
-      </w:r>
-      <w:proofErr w:type="gramEnd"/>
-      <w:r>
-        <w:rPr>
-          <w:rFonts w:ascii="TimesNewRomanPSMT" w:cs="TimesNewRomanPSMT"/>
-          <w:color w:val="000000"/>
-          <w:sz w:val="24"/>
-          <w:szCs w:val="24"/>
-        </w:rPr>
-        <w:t xml:space="preserve"> class being offered per block and all students in an entry took the same classes in</w:t>
-      </w:r>
-    </w:p>
-    <w:p>
-      <w:pPr>
-        <w:autoSpaceDE w:val="0"/>
-        <w:autoSpaceDN w:val="0"/>
-        <w:adjustRightInd w:val="0"/>
-        <w:spacing w:after="0" w:line="240" w:lineRule="auto"/>
-        <w:rPr>
-          <w:rFonts w:ascii="TimesNewRomanPSMT" w:cs="TimesNewRomanPSMT"/>
-          <w:color w:val="000000"/>
-          <w:sz w:val="24"/>
-          <w:szCs w:val="24"/>
-        </w:rPr>
-      </w:pPr>
-      <w:proofErr w:type="gramStart"/>
-      <w:r>
-        <w:rPr>
-          <w:rFonts w:ascii="TimesNewRomanPSMT" w:cs="TimesNewRomanPSMT"/>
-          <w:color w:val="000000"/>
-          <w:sz w:val="24"/>
-          <w:szCs w:val="24"/>
-        </w:rPr>
-        <w:t>the</w:t>
-      </w:r>
-      <w:proofErr w:type="gramEnd"/>
-      <w:r>
-        <w:rPr>
-          <w:rFonts w:ascii="TimesNewRomanPSMT" w:cs="TimesNewRomanPSMT"/>
-          <w:color w:val="000000"/>
-          <w:sz w:val="24"/>
-          <w:szCs w:val="24"/>
-        </w:rPr>
-        <w:t xml:space="preserve"> same sequence. Scheduling of classes and faculty was done with a relatively simple</w:t>
+      <w:r>
+        <w:rPr>
+          <w:rFonts w:ascii="TimesNewRomanPSMT" w:cs="TimesNewRomanPSMT"/>
+          <w:color w:val="000000"/>
+          <w:sz w:val="24"/>
+          <w:szCs w:val="24"/>
+        </w:rPr>
+        <w:t>entries per year and student entry numbers were 20-40 per entry. Often there was just one</w:t>
+      </w:r>
+    </w:p>
+    <w:p>
+      <w:pPr>
+        <w:autoSpaceDE w:val="0"/>
+        <w:autoSpaceDN w:val="0"/>
+        <w:adjustRightInd w:val="0"/>
+        <w:spacing w:after="0" w:line="240" w:lineRule="auto"/>
+        <w:rPr>
+          <w:rFonts w:ascii="TimesNewRomanPSMT" w:cs="TimesNewRomanPSMT"/>
+          <w:color w:val="000000"/>
+          <w:sz w:val="24"/>
+          <w:szCs w:val="24"/>
+        </w:rPr>
+      </w:pPr>
+      <w:r>
+        <w:rPr>
+          <w:rFonts w:ascii="TimesNewRomanPSMT" w:cs="TimesNewRomanPSMT"/>
+          <w:color w:val="000000"/>
+          <w:sz w:val="24"/>
+          <w:szCs w:val="24"/>
+        </w:rPr>
+        <w:t>elective class being offered per block and all students in an entry took the same classes in</w:t>
+      </w:r>
+    </w:p>
+    <w:p>
+      <w:pPr>
+        <w:autoSpaceDE w:val="0"/>
+        <w:autoSpaceDN w:val="0"/>
+        <w:adjustRightInd w:val="0"/>
+        <w:spacing w:after="0" w:line="240" w:lineRule="auto"/>
+        <w:rPr>
+          <w:rFonts w:ascii="TimesNewRomanPSMT" w:cs="TimesNewRomanPSMT"/>
+          <w:color w:val="000000"/>
+          <w:sz w:val="24"/>
+          <w:szCs w:val="24"/>
+        </w:rPr>
+      </w:pPr>
+      <w:r>
+        <w:rPr>
+          <w:rFonts w:ascii="TimesNewRomanPSMT" w:cs="TimesNewRomanPSMT"/>
+          <w:color w:val="000000"/>
+          <w:sz w:val="24"/>
+          <w:szCs w:val="24"/>
+        </w:rPr>
+        <w:t>the same sequence. Scheduling of classes and faculty was done with a relatively simple</w:t>
       </w:r>
     </w:p>
     <w:p>
@@ -360,27 +349,7 @@
           <w:sz w:val="24"/>
           <w:szCs w:val="24"/>
         </w:rPr>
-        <w:t xml:space="preserve">As </w:t>
-      </w:r>
-      <w:proofErr w:type="spellStart"/>
-      <w:r>
-        <w:rPr>
-          <w:rFonts w:ascii="TimesNewRomanPSMT" w:cs="TimesNewRomanPSMT"/>
-          <w:color w:val="000000"/>
-          <w:sz w:val="24"/>
-          <w:szCs w:val="24"/>
-        </w:rPr>
-        <w:t>Compro</w:t>
-      </w:r>
-      <w:proofErr w:type="spellEnd"/>
-      <w:r>
-        <w:rPr>
-          <w:rFonts w:ascii="TimesNewRomanPSMT" w:cs="TimesNewRomanPSMT"/>
-          <w:color w:val="000000"/>
-          <w:sz w:val="24"/>
-          <w:szCs w:val="24"/>
-        </w:rPr>
-        <w:t xml:space="preserve"> has grown, we now offer 4 entries per year and there are often 100 </w:t>
+        <w:t xml:space="preserve">As Compro has grown, we now offer 4 entries per year and there are often 100 </w:t>
       </w:r>
       <w:r>
         <w:rPr>
@@ -414,93 +383,60 @@
           <w:szCs w:val="24"/>
         </w:rPr>
       </w:pPr>
-      <w:proofErr w:type="gramStart"/>
-      <w:r>
-        <w:rPr>
-          <w:rFonts w:ascii="TimesNewRomanPSMT" w:cs="TimesNewRomanPSMT"/>
-          <w:color w:val="000000"/>
-          <w:sz w:val="24"/>
-          <w:szCs w:val="24"/>
-        </w:rPr>
-        <w:t>students</w:t>
-      </w:r>
-      <w:proofErr w:type="gramEnd"/>
-      <w:r>
-        <w:rPr>
-          <w:rFonts w:ascii="TimesNewRomanPSMT" w:cs="TimesNewRomanPSMT"/>
-          <w:color w:val="000000"/>
-          <w:sz w:val="24"/>
-          <w:szCs w:val="24"/>
-        </w:rPr>
-        <w:t xml:space="preserve"> per entry. In some blocks, we may offer 8 or 9 elective classes, plus there are</w:t>
-      </w:r>
-    </w:p>
-    <w:p>
-      <w:pPr>
-        <w:autoSpaceDE w:val="0"/>
-        <w:autoSpaceDN w:val="0"/>
-        <w:adjustRightInd w:val="0"/>
-        <w:spacing w:after="0" w:line="240" w:lineRule="auto"/>
-        <w:rPr>
-          <w:rFonts w:ascii="TimesNewRomanPSMT" w:cs="TimesNewRomanPSMT"/>
-          <w:color w:val="000000"/>
-          <w:sz w:val="24"/>
-          <w:szCs w:val="24"/>
-        </w:rPr>
-      </w:pPr>
-      <w:proofErr w:type="gramStart"/>
-      <w:r>
-        <w:rPr>
-          <w:rFonts w:ascii="TimesNewRomanPSMT" w:cs="TimesNewRomanPSMT"/>
-          <w:color w:val="000000"/>
-          <w:sz w:val="24"/>
-          <w:szCs w:val="24"/>
-        </w:rPr>
-        <w:t>often</w:t>
-      </w:r>
-      <w:proofErr w:type="gramEnd"/>
-      <w:r>
-        <w:rPr>
-          <w:rFonts w:ascii="TimesNewRomanPSMT" w:cs="TimesNewRomanPSMT"/>
-          <w:color w:val="000000"/>
-          <w:sz w:val="24"/>
-          <w:szCs w:val="24"/>
-        </w:rPr>
-        <w:t xml:space="preserve"> 3 FPP classes and 5 MPP classes offered per entry. There are several areas of</w:t>
-      </w:r>
-    </w:p>
-    <w:p>
-      <w:pPr>
-        <w:autoSpaceDE w:val="0"/>
-        <w:autoSpaceDN w:val="0"/>
-        <w:adjustRightInd w:val="0"/>
-        <w:spacing w:after="0" w:line="240" w:lineRule="auto"/>
-        <w:rPr>
-          <w:rFonts w:ascii="TimesNewRomanPSMT" w:cs="TimesNewRomanPSMT"/>
-          <w:color w:val="000000"/>
-          <w:sz w:val="24"/>
-          <w:szCs w:val="24"/>
-        </w:rPr>
-      </w:pPr>
-      <w:proofErr w:type="gramStart"/>
-      <w:r>
-        <w:rPr>
-          <w:rFonts w:ascii="TimesNewRomanPSMT" w:cs="TimesNewRomanPSMT"/>
-          <w:color w:val="000000"/>
-          <w:sz w:val="24"/>
-          <w:szCs w:val="24"/>
-        </w:rPr>
-        <w:t>specialization</w:t>
-      </w:r>
-      <w:proofErr w:type="gramEnd"/>
-      <w:r>
-        <w:rPr>
-          <w:rFonts w:ascii="TimesNewRomanPSMT" w:cs="TimesNewRomanPSMT"/>
-          <w:color w:val="000000"/>
-          <w:sz w:val="24"/>
-          <w:szCs w:val="24"/>
-        </w:rPr>
-        <w:t xml:space="preserve"> for classes such as:</w:t>
+      <w:r>
+        <w:rPr>
+          <w:rFonts w:ascii="TimesNewRomanPSMT" w:cs="TimesNewRomanPSMT"/>
+          <w:color w:val="000000"/>
+          <w:sz w:val="24"/>
+          <w:szCs w:val="24"/>
+        </w:rPr>
+        <w:t>students per entry. In some blocks, we may offer 8 or 9 elective classes, plus there are</w:t>
+      </w:r>
+    </w:p>
+    <w:p>
+      <w:pPr>
+        <w:autoSpaceDE w:val="0"/>
+        <w:autoSpaceDN w:val="0"/>
+        <w:adjustRightInd w:val="0"/>
+        <w:spacing w:after="0" w:line="240" w:lineRule="auto"/>
+        <w:rPr>
+          <w:rFonts w:ascii="TimesNewRomanPSMT" w:cs="TimesNewRomanPSMT"/>
+          <w:color w:val="000000"/>
+          <w:sz w:val="24"/>
+          <w:szCs w:val="24"/>
+        </w:rPr>
+      </w:pPr>
+      <w:r>
+        <w:rPr>
+          <w:rFonts w:ascii="TimesNewRomanPSMT" w:cs="TimesNewRomanPSMT"/>
+          <w:color w:val="000000"/>
+          <w:sz w:val="24"/>
+          <w:szCs w:val="24"/>
+        </w:rPr>
+        <w:t>often 3 FPP classes and 5 MPP classes offered per entry. There are several areas of</w:t>
+      </w:r>
+    </w:p>
+    <w:p>
+      <w:pPr>
+        <w:autoSpaceDE w:val="0"/>
+        <w:autoSpaceDN w:val="0"/>
+        <w:adjustRightInd w:val="0"/>
+        <w:spacing w:after="0" w:line="240" w:lineRule="auto"/>
+        <w:rPr>
+          <w:rFonts w:ascii="TimesNewRomanPSMT" w:cs="TimesNewRomanPSMT"/>
+          <w:color w:val="000000"/>
+          <w:sz w:val="24"/>
+          <w:szCs w:val="24"/>
+        </w:rPr>
+      </w:pPr>
+      <w:r>
+        <w:rPr>
+          <w:rFonts w:ascii="TimesNewRomanPSMT" w:cs="TimesNewRomanPSMT"/>
+          <w:color w:val="000000"/>
+          <w:sz w:val="24"/>
+          <w:szCs w:val="24"/>
+        </w:rPr>
+        <w:t>specialization for classes such as:</w:t>
       </w:r>
     </w:p>
     <w:p>
@@ -707,25 +643,14 @@
           <w:szCs w:val="24"/>
         </w:rPr>
       </w:pPr>
-      <w:proofErr w:type="gramStart"/>
-      <w:r>
-        <w:rPr>
-          <w:rFonts w:ascii="TimesNewRomanPSMT" w:cs="TimesNewRomanPSMT"/>
-          <w:color w:val="000000"/>
-          <w:sz w:val="24"/>
-          <w:szCs w:val="24"/>
-        </w:rPr>
-        <w:t>would</w:t>
-      </w:r>
-      <w:proofErr w:type="gramEnd"/>
-      <w:r>
-        <w:rPr>
-          <w:rFonts w:ascii="TimesNewRomanPSMT" w:cs="TimesNewRomanPSMT"/>
-          <w:color w:val="000000"/>
-          <w:sz w:val="24"/>
-          <w:szCs w:val="24"/>
-        </w:rPr>
-        <w:t xml:space="preserve"> like to teach. In addition, they have preferences for what blocks they can teach.</w:t>
+      <w:r>
+        <w:rPr>
+          <w:rFonts w:ascii="TimesNewRomanPSMT" w:cs="TimesNewRomanPSMT"/>
+          <w:color w:val="000000"/>
+          <w:sz w:val="24"/>
+          <w:szCs w:val="24"/>
+        </w:rPr>
+        <w:t>would like to teach. In addition, they have preferences for what blocks they can teach.</w:t>
       </w:r>
     </w:p>
     <w:p>
@@ -764,25 +689,14 @@
           <w:szCs w:val="24"/>
         </w:rPr>
       </w:pPr>
-      <w:proofErr w:type="spellStart"/>
-      <w:r>
-        <w:rPr>
-          <w:rFonts w:ascii="TimesNewRomanPSMT" w:cs="TimesNewRomanPSMT"/>
-          <w:color w:val="000000"/>
-          <w:sz w:val="24"/>
-          <w:szCs w:val="24"/>
-        </w:rPr>
-        <w:t>Compro</w:t>
-      </w:r>
-      <w:proofErr w:type="spellEnd"/>
-      <w:r>
-        <w:rPr>
-          <w:rFonts w:ascii="TimesNewRomanPSMT" w:cs="TimesNewRomanPSMT"/>
-          <w:color w:val="000000"/>
-          <w:sz w:val="24"/>
-          <w:szCs w:val="24"/>
-        </w:rPr>
-        <w:t xml:space="preserve"> students should be able to view the schedule and register for classes.</w:t>
+      <w:r>
+        <w:rPr>
+          <w:rFonts w:ascii="TimesNewRomanPSMT" w:cs="TimesNewRomanPSMT"/>
+          <w:color w:val="000000"/>
+          <w:sz w:val="24"/>
+          <w:szCs w:val="24"/>
+        </w:rPr>
+        <w:t>Compro students should be able to view the schedule and register for classes.</w:t>
       </w:r>
     </w:p>
     <w:p>
@@ -841,25 +755,14 @@
           <w:szCs w:val="24"/>
         </w:rPr>
       </w:pPr>
-      <w:proofErr w:type="gramStart"/>
-      <w:r>
-        <w:rPr>
-          <w:rFonts w:ascii="TimesNewRomanPSMT" w:cs="TimesNewRomanPSMT"/>
-          <w:color w:val="000000"/>
-          <w:sz w:val="24"/>
-          <w:szCs w:val="24"/>
-        </w:rPr>
-        <w:t>should</w:t>
-      </w:r>
-      <w:proofErr w:type="gramEnd"/>
-      <w:r>
-        <w:rPr>
-          <w:rFonts w:ascii="TimesNewRomanPSMT" w:cs="TimesNewRomanPSMT"/>
-          <w:color w:val="000000"/>
-          <w:sz w:val="24"/>
-          <w:szCs w:val="24"/>
-        </w:rPr>
-        <w:t xml:space="preserve"> be offered for each entry in their first blocks on campus.</w:t>
+      <w:r>
+        <w:rPr>
+          <w:rFonts w:ascii="TimesNewRomanPSMT" w:cs="TimesNewRomanPSMT"/>
+          <w:color w:val="000000"/>
+          <w:sz w:val="24"/>
+          <w:szCs w:val="24"/>
+        </w:rPr>
+        <w:t>should be offered for each entry in their first blocks on campus.</w:t>
       </w:r>
     </w:p>
     <w:p>
@@ -967,113 +870,60 @@
           <w:szCs w:val="24"/>
         </w:rPr>
       </w:pPr>
-      <w:proofErr w:type="spellStart"/>
-      <w:r>
-        <w:rPr>
-          <w:rFonts w:ascii="TimesNewRomanPSMT" w:cs="TimesNewRomanPSMT"/>
-          <w:color w:val="000000"/>
-          <w:sz w:val="24"/>
-          <w:szCs w:val="24"/>
-        </w:rPr>
-        <w:t>MUMSched</w:t>
-      </w:r>
-      <w:proofErr w:type="spellEnd"/>
-      <w:r>
-        <w:rPr>
-          <w:rFonts w:ascii="TimesNewRomanPSMT" w:cs="TimesNewRomanPSMT"/>
-          <w:color w:val="000000"/>
-          <w:sz w:val="24"/>
-          <w:szCs w:val="24"/>
-        </w:rPr>
-        <w:t xml:space="preserve"> is a new software tool that will build a </w:t>
-      </w:r>
-      <w:proofErr w:type="spellStart"/>
-      <w:r>
-        <w:rPr>
-          <w:rFonts w:ascii="TimesNewRomanPSMT" w:cs="TimesNewRomanPSMT"/>
-          <w:color w:val="000000"/>
-          <w:sz w:val="24"/>
-          <w:szCs w:val="24"/>
-        </w:rPr>
-        <w:t>Compro</w:t>
-      </w:r>
-      <w:proofErr w:type="spellEnd"/>
-      <w:r>
-        <w:rPr>
-          <w:rFonts w:ascii="TimesNewRomanPSMT" w:cs="TimesNewRomanPSMT"/>
-          <w:color w:val="000000"/>
-          <w:sz w:val="24"/>
-          <w:szCs w:val="24"/>
-        </w:rPr>
-        <w:t xml:space="preserve"> schedule of classes with</w:t>
-      </w:r>
-    </w:p>
-    <w:p>
-      <w:pPr>
-        <w:autoSpaceDE w:val="0"/>
-        <w:autoSpaceDN w:val="0"/>
-        <w:adjustRightInd w:val="0"/>
-        <w:spacing w:after="0" w:line="240" w:lineRule="auto"/>
-        <w:rPr>
-          <w:rFonts w:ascii="TimesNewRomanPSMT" w:cs="TimesNewRomanPSMT"/>
-          <w:color w:val="000000"/>
-          <w:sz w:val="24"/>
-          <w:szCs w:val="24"/>
-        </w:rPr>
-      </w:pPr>
-      <w:proofErr w:type="gramStart"/>
-      <w:r>
-        <w:rPr>
-          <w:rFonts w:ascii="TimesNewRomanPSMT" w:cs="TimesNewRomanPSMT"/>
-          <w:color w:val="000000"/>
-          <w:sz w:val="24"/>
-          <w:szCs w:val="24"/>
-        </w:rPr>
-        <w:t>faculty</w:t>
-      </w:r>
-      <w:proofErr w:type="gramEnd"/>
-      <w:r>
-        <w:rPr>
-          <w:rFonts w:ascii="TimesNewRomanPSMT" w:cs="TimesNewRomanPSMT"/>
-          <w:color w:val="000000"/>
-          <w:sz w:val="24"/>
-          <w:szCs w:val="24"/>
-        </w:rPr>
-        <w:t xml:space="preserve"> assigned to each class and will also offer a simple tool for students to register for</w:t>
-      </w:r>
-    </w:p>
-    <w:p>
-      <w:pPr>
-        <w:autoSpaceDE w:val="0"/>
-        <w:autoSpaceDN w:val="0"/>
-        <w:adjustRightInd w:val="0"/>
-        <w:spacing w:after="0" w:line="240" w:lineRule="auto"/>
-        <w:rPr>
-          <w:rFonts w:ascii="TimesNewRomanPSMT" w:cs="TimesNewRomanPSMT"/>
-          <w:color w:val="000000"/>
-          <w:sz w:val="24"/>
-          <w:szCs w:val="24"/>
-        </w:rPr>
-      </w:pPr>
-      <w:proofErr w:type="gramStart"/>
-      <w:r>
-        <w:rPr>
-          <w:rFonts w:ascii="TimesNewRomanPSMT" w:cs="TimesNewRomanPSMT"/>
-          <w:color w:val="000000"/>
-          <w:sz w:val="24"/>
-          <w:szCs w:val="24"/>
-        </w:rPr>
-        <w:t>those</w:t>
-      </w:r>
-      <w:proofErr w:type="gramEnd"/>
-      <w:r>
-        <w:rPr>
-          <w:rFonts w:ascii="TimesNewRomanPSMT" w:cs="TimesNewRomanPSMT"/>
-          <w:color w:val="000000"/>
-          <w:sz w:val="24"/>
-          <w:szCs w:val="24"/>
-        </w:rPr>
-        <w:t xml:space="preserve"> classes.*</w:t>
+      <w:r>
+        <w:rPr>
+          <w:rFonts w:ascii="TimesNewRomanPSMT" w:cs="TimesNewRomanPSMT"/>
+          <w:color w:val="000000"/>
+          <w:sz w:val="24"/>
+          <w:szCs w:val="24"/>
+        </w:rPr>
+        <w:t>MUMSched is a new software tool that will build a Compro schedule of classes with</w:t>
+      </w:r>
+    </w:p>
+    <w:p>
+      <w:pPr>
+        <w:autoSpaceDE w:val="0"/>
+        <w:autoSpaceDN w:val="0"/>
+        <w:adjustRightInd w:val="0"/>
+        <w:spacing w:after="0" w:line="240" w:lineRule="auto"/>
+        <w:rPr>
+          <w:rFonts w:ascii="TimesNewRomanPSMT" w:cs="TimesNewRomanPSMT"/>
+          <w:color w:val="000000"/>
+          <w:sz w:val="24"/>
+          <w:szCs w:val="24"/>
+        </w:rPr>
+      </w:pPr>
+      <w:r>
+        <w:rPr>
+          <w:rFonts w:ascii="TimesNewRomanPSMT" w:cs="TimesNewRomanPSMT"/>
+          <w:color w:val="000000"/>
+          <w:sz w:val="24"/>
+          <w:szCs w:val="24"/>
+        </w:rPr>
+        <w:t>faculty assigned to each class and will also offer a simple tool for students to register for</w:t>
+      </w:r>
+    </w:p>
+    <w:p>
+      <w:pPr>
+        <w:autoSpaceDE w:val="0"/>
+        <w:autoSpaceDN w:val="0"/>
+        <w:adjustRightInd w:val="0"/>
+        <w:spacing w:after="0" w:line="240" w:lineRule="auto"/>
+        <w:rPr>
+          <w:rFonts w:ascii="TimesNewRomanPSMT" w:cs="TimesNewRomanPSMT"/>
+          <w:color w:val="000000"/>
+          <w:sz w:val="24"/>
+          <w:szCs w:val="24"/>
+        </w:rPr>
+      </w:pPr>
+      <w:r>
+        <w:rPr>
+          <w:rFonts w:ascii="TimesNewRomanPSMT" w:cs="TimesNewRomanPSMT"/>
+          <w:color w:val="000000"/>
+          <w:sz w:val="24"/>
+          <w:szCs w:val="24"/>
+        </w:rPr>
+        <w:t>those classes.*</w:t>
       </w:r>
     </w:p>
     <w:p>
@@ -1130,25 +980,14 @@
           <w:szCs w:val="24"/>
         </w:rPr>
       </w:pPr>
-      <w:proofErr w:type="gramStart"/>
-      <w:r>
-        <w:rPr>
-          <w:rFonts w:ascii="TimesNewRomanPSMT" w:cs="TimesNewRomanPSMT"/>
-          <w:color w:val="000000"/>
-          <w:sz w:val="24"/>
-          <w:szCs w:val="24"/>
-        </w:rPr>
-        <w:t>the</w:t>
-      </w:r>
-      <w:proofErr w:type="gramEnd"/>
-      <w:r>
-        <w:rPr>
-          <w:rFonts w:ascii="TimesNewRomanPSMT" w:cs="TimesNewRomanPSMT"/>
-          <w:color w:val="000000"/>
-          <w:sz w:val="24"/>
-          <w:szCs w:val="24"/>
-        </w:rPr>
-        <w:t xml:space="preserve"> purposes of having a separate student register subsystem </w:t>
+      <w:r>
+        <w:rPr>
+          <w:rFonts w:ascii="TimesNewRomanPSMT" w:cs="TimesNewRomanPSMT"/>
+          <w:color w:val="000000"/>
+          <w:sz w:val="24"/>
+          <w:szCs w:val="24"/>
+        </w:rPr>
+        <w:t xml:space="preserve">the purposes of having a separate student register subsystem </w:t>
       </w:r>
       <w:r>
         <w:rPr>
@@ -1298,31 +1137,17 @@
           <w:lang w:bidi="he-IL"/>
         </w:rPr>
       </w:pPr>
-      <w:proofErr w:type="gramStart"/>
-      <w:r>
-        <w:rPr>
-          <w:rFonts w:ascii="TimesNewRomanPS-ItalicMT" w:cs="TimesNewRomanPS-ItalicMT"/>
-          <w:i/>
-          <w:iCs/>
-          <w:color w:val="0000FF"/>
-          <w:sz w:val="20"/>
-          <w:szCs w:val="20"/>
-          <w:lang w:bidi="he-IL"/>
-        </w:rPr>
-        <w:t>used</w:t>
-      </w:r>
-      <w:proofErr w:type="gramEnd"/>
-      <w:r>
-        <w:rPr>
-          <w:rFonts w:ascii="TimesNewRomanPS-ItalicMT" w:cs="TimesNewRomanPS-ItalicMT"/>
-          <w:i/>
-          <w:iCs/>
-          <w:color w:val="0000FF"/>
-          <w:sz w:val="20"/>
-          <w:szCs w:val="20"/>
-          <w:lang w:bidi="he-IL"/>
-        </w:rPr>
-        <w:t>:]</w:t>
+      <w:r>
+        <w:rPr>
+          <w:rFonts w:ascii="TimesNewRomanPS-ItalicMT" w:cs="TimesNewRomanPS-ItalicMT"/>
+          <w:i/>
+          <w:iCs/>
+          <w:color w:val="0000FF"/>
+          <w:sz w:val="20"/>
+          <w:szCs w:val="20"/>
+          <w:lang w:bidi="he-IL"/>
+        </w:rPr>
+        <w:t>used:]</w:t>
       </w:r>
     </w:p>
     <w:p>
@@ -1403,31 +1228,7 @@
                 <w:szCs w:val="20"/>
                 <w:lang w:bidi="he-IL"/>
               </w:rPr>
-              <w:t xml:space="preserve">managing the </w:t>
-            </w:r>
-            <w:proofErr w:type="spellStart"/>
-            <w:r>
-              <w:rPr>
-                <w:rFonts w:ascii="TimesNewRomanPS-ItalicMT" w:cs="TimesNewRomanPS-ItalicMT"/>
-                <w:i/>
-                <w:iCs/>
-                <w:sz w:val="20"/>
-                <w:szCs w:val="20"/>
-                <w:lang w:bidi="he-IL"/>
-              </w:rPr>
-              <w:t>Compro</w:t>
-            </w:r>
-            <w:proofErr w:type="spellEnd"/>
-            <w:r>
-              <w:rPr>
-                <w:rFonts w:ascii="TimesNewRomanPS-ItalicMT" w:cs="TimesNewRomanPS-ItalicMT"/>
-                <w:i/>
-                <w:iCs/>
-                <w:sz w:val="20"/>
-                <w:szCs w:val="20"/>
-                <w:lang w:bidi="he-IL"/>
-              </w:rPr>
-              <w:t xml:space="preserve"> schedule and allowing students to</w:t>
+              <w:t>managing the Compro schedule and allowing students to</w:t>
             </w:r>
           </w:p>
           <w:p>
@@ -1652,31 +1453,7 @@
                 <w:szCs w:val="20"/>
                 <w:lang w:bidi="he-IL"/>
               </w:rPr>
-              <w:t xml:space="preserve">one tool which builds a </w:t>
-            </w:r>
-            <w:proofErr w:type="spellStart"/>
-            <w:r>
-              <w:rPr>
-                <w:rFonts w:ascii="TimesNewRomanPS-ItalicMT" w:cs="TimesNewRomanPS-ItalicMT"/>
-                <w:i/>
-                <w:iCs/>
-                <w:sz w:val="20"/>
-                <w:szCs w:val="20"/>
-                <w:lang w:bidi="he-IL"/>
-              </w:rPr>
-              <w:t>Compro</w:t>
-            </w:r>
-            <w:proofErr w:type="spellEnd"/>
-            <w:r>
-              <w:rPr>
-                <w:rFonts w:ascii="TimesNewRomanPS-ItalicMT" w:cs="TimesNewRomanPS-ItalicMT"/>
-                <w:i/>
-                <w:iCs/>
-                <w:sz w:val="20"/>
-                <w:szCs w:val="20"/>
-                <w:lang w:bidi="he-IL"/>
-              </w:rPr>
-              <w:t xml:space="preserve"> schedule that integrates the</w:t>
+              <w:t>one tool which builds a Compro schedule that integrates the</w:t>
             </w:r>
           </w:p>
           <w:p>
@@ -1719,7 +1496,6 @@
                 <w:lang w:bidi="he-IL"/>
               </w:rPr>
             </w:pPr>
-            <w:proofErr w:type="gramStart"/>
             <w:r>
               <w:rPr>
                 <w:rFonts w:ascii="TimesNewRomanPS-ItalicMT" w:cs="TimesNewRomanPS-ItalicMT"/>
@@ -1729,19 +1505,7 @@
                 <w:szCs w:val="20"/>
                 <w:lang w:bidi="he-IL"/>
               </w:rPr>
-              <w:t>students</w:t>
-            </w:r>
-            <w:proofErr w:type="gramEnd"/>
-            <w:r>
-              <w:rPr>
-                <w:rFonts w:ascii="TimesNewRomanPS-ItalicMT" w:cs="TimesNewRomanPS-ItalicMT"/>
-                <w:i/>
-                <w:iCs/>
-                <w:sz w:val="20"/>
-                <w:szCs w:val="20"/>
-                <w:lang w:bidi="he-IL"/>
-              </w:rPr>
-              <w:t xml:space="preserve"> per entry. This tool will provide a Database and a</w:t>
+              <w:t>students per entry. This tool will provide a Database and a</w:t>
             </w:r>
           </w:p>
           <w:p>
@@ -1784,7 +1548,6 @@
                 <w:lang w:bidi="he-IL"/>
               </w:rPr>
             </w:pPr>
-            <w:proofErr w:type="gramStart"/>
             <w:r>
               <w:rPr>
                 <w:rFonts w:ascii="TimesNewRomanPS-ItalicMT" w:cs="TimesNewRomanPS-ItalicMT"/>
@@ -1794,19 +1557,7 @@
                 <w:szCs w:val="20"/>
                 <w:lang w:bidi="he-IL"/>
               </w:rPr>
-              <w:t>students</w:t>
-            </w:r>
-            <w:proofErr w:type="gramEnd"/>
-            <w:r>
-              <w:rPr>
-                <w:rFonts w:ascii="TimesNewRomanPS-ItalicMT" w:cs="TimesNewRomanPS-ItalicMT"/>
-                <w:i/>
-                <w:iCs/>
-                <w:sz w:val="20"/>
-                <w:szCs w:val="20"/>
-                <w:lang w:bidi="he-IL"/>
-              </w:rPr>
-              <w:t>.</w:t>
+              <w:t>students.</w:t>
             </w:r>
           </w:p>
         </w:tc>
@@ -1898,31 +1649,17 @@
           <w:lang w:bidi="he-IL"/>
         </w:rPr>
       </w:pPr>
-      <w:proofErr w:type="gramStart"/>
-      <w:r>
-        <w:rPr>
-          <w:rFonts w:ascii="TimesNewRomanPS-ItalicMT" w:cs="TimesNewRomanPS-ItalicMT"/>
-          <w:i/>
-          <w:iCs/>
-          <w:color w:val="0000FF"/>
-          <w:sz w:val="20"/>
-          <w:szCs w:val="20"/>
-          <w:lang w:bidi="he-IL"/>
-        </w:rPr>
-        <w:t>fill</w:t>
-      </w:r>
-      <w:proofErr w:type="gramEnd"/>
-      <w:r>
-        <w:rPr>
-          <w:rFonts w:ascii="TimesNewRomanPS-ItalicMT" w:cs="TimesNewRomanPS-ItalicMT"/>
-          <w:i/>
-          <w:iCs/>
-          <w:color w:val="0000FF"/>
-          <w:sz w:val="20"/>
-          <w:szCs w:val="20"/>
-          <w:lang w:bidi="he-IL"/>
-        </w:rPr>
-        <w:t xml:space="preserve"> in the marketplace. The following format may be used:]</w:t>
+      <w:r>
+        <w:rPr>
+          <w:rFonts w:ascii="TimesNewRomanPS-ItalicMT" w:cs="TimesNewRomanPS-ItalicMT"/>
+          <w:i/>
+          <w:iCs/>
+          <w:color w:val="0000FF"/>
+          <w:sz w:val="20"/>
+          <w:szCs w:val="20"/>
+          <w:lang w:bidi="he-IL"/>
+        </w:rPr>
+        <w:t>fill in the marketplace. The following format may be used:]</w:t>
       </w:r>
     </w:p>
     <w:p>
@@ -2396,31 +2133,17 @@
           <w:lang w:bidi="he-IL"/>
         </w:rPr>
       </w:pPr>
-      <w:proofErr w:type="gramStart"/>
-      <w:r>
-        <w:rPr>
-          <w:rFonts w:ascii="TimesNewRomanPS-ItalicMT" w:cs="TimesNewRomanPS-ItalicMT"/>
-          <w:i/>
-          <w:iCs/>
-          <w:color w:val="0000FF"/>
-          <w:sz w:val="20"/>
-          <w:szCs w:val="20"/>
-          <w:lang w:bidi="he-IL"/>
-        </w:rPr>
-        <w:t>to</w:t>
-      </w:r>
-      <w:proofErr w:type="gramEnd"/>
-      <w:r>
-        <w:rPr>
-          <w:rFonts w:ascii="TimesNewRomanPS-ItalicMT" w:cs="TimesNewRomanPS-ItalicMT"/>
-          <w:i/>
-          <w:iCs/>
-          <w:color w:val="0000FF"/>
-          <w:sz w:val="20"/>
-          <w:szCs w:val="20"/>
-          <w:lang w:bidi="he-IL"/>
-        </w:rPr>
-        <w:t xml:space="preserve"> all concerned personnel.]</w:t>
+      <w:r>
+        <w:rPr>
+          <w:rFonts w:ascii="TimesNewRomanPS-ItalicMT" w:cs="TimesNewRomanPS-ItalicMT"/>
+          <w:i/>
+          <w:iCs/>
+          <w:color w:val="0000FF"/>
+          <w:sz w:val="20"/>
+          <w:szCs w:val="20"/>
+          <w:lang w:bidi="he-IL"/>
+        </w:rPr>
+        <w:t>to all concerned personnel.]</w:t>
       </w:r>
     </w:p>
     <w:p>
@@ -2783,22 +2506,8 @@
           <w:szCs w:val="20"/>
           <w:lang w:bidi="he-IL"/>
         </w:rPr>
-        <w:t xml:space="preserve">Which system platforms are in use today? </w:t>
-      </w:r>
-      <w:proofErr w:type="gramStart"/>
-      <w:r>
-        <w:rPr>
-          <w:rFonts w:ascii="TimesNewRomanPS-ItalicMT" w:cs="TimesNewRomanPS-ItalicMT"/>
-          <w:i/>
-          <w:iCs/>
-          <w:color w:val="0000FF"/>
-          <w:sz w:val="20"/>
-          <w:szCs w:val="20"/>
-          <w:lang w:bidi="he-IL"/>
-        </w:rPr>
-        <w:t>Future platforms?</w:t>
-      </w:r>
-      <w:proofErr w:type="gramEnd"/>
+        <w:t>Which system platforms are in use today? Future platforms?</w:t>
+      </w:r>
     </w:p>
     <w:p>
       <w:pPr>
@@ -2874,31 +2583,17 @@
           <w:lang w:bidi="he-IL"/>
         </w:rPr>
       </w:pPr>
-      <w:proofErr w:type="gramStart"/>
-      <w:r>
-        <w:rPr>
-          <w:rFonts w:ascii="TimesNewRomanPS-ItalicMT" w:cs="TimesNewRomanPS-ItalicMT"/>
-          <w:i/>
-          <w:iCs/>
-          <w:color w:val="0000FF"/>
-          <w:sz w:val="20"/>
-          <w:szCs w:val="20"/>
-          <w:lang w:bidi="he-IL"/>
-        </w:rPr>
-        <w:t>and</w:t>
-      </w:r>
-      <w:proofErr w:type="gramEnd"/>
-      <w:r>
-        <w:rPr>
-          <w:rFonts w:ascii="TimesNewRomanPS-ItalicMT" w:cs="TimesNewRomanPS-ItalicMT"/>
-          <w:i/>
-          <w:iCs/>
-          <w:color w:val="0000FF"/>
-          <w:sz w:val="20"/>
-          <w:szCs w:val="20"/>
-          <w:lang w:bidi="he-IL"/>
-        </w:rPr>
-        <w:t xml:space="preserve"> so on.]</w:t>
+      <w:r>
+        <w:rPr>
+          <w:rFonts w:ascii="TimesNewRomanPS-ItalicMT" w:cs="TimesNewRomanPS-ItalicMT"/>
+          <w:i/>
+          <w:iCs/>
+          <w:color w:val="0000FF"/>
+          <w:sz w:val="20"/>
+          <w:szCs w:val="20"/>
+          <w:lang w:bidi="he-IL"/>
+        </w:rPr>
+        <w:t>and so on.]</w:t>
       </w:r>
     </w:p>
     <w:p>
@@ -3059,7 +2754,6 @@
           <w:lang w:bidi="he-IL"/>
         </w:rPr>
       </w:pPr>
-      <w:proofErr w:type="gramStart"/>
       <w:r>
         <w:rPr>
           <w:rFonts w:ascii="TimesNewRomanPS-ItalicMT" w:cs="TimesNewRomanPS-ItalicMT"/>
@@ -3094,149 +2788,94 @@
           <w:szCs w:val="20"/>
           <w:lang w:bidi="he-IL"/>
         </w:rPr>
-        <w:t>s</w:t>
-      </w:r>
-      <w:proofErr w:type="gramEnd"/>
-      <w:r>
-        <w:rPr>
-          <w:rFonts w:ascii="TimesNewRomanPS-ItalicMT" w:cs="TimesNewRomanPS-ItalicMT"/>
-          <w:i/>
-          <w:iCs/>
-          <w:color w:val="0000FF"/>
-          <w:sz w:val="20"/>
-          <w:szCs w:val="20"/>
-          <w:lang w:bidi="he-IL"/>
-        </w:rPr>
-        <w:t xml:space="preserve"> environment. If the product is independent and totally self-contained, state it here. If the product is a</w:t>
-      </w:r>
-    </w:p>
-    <w:p>
-      <w:pPr>
-        <w:autoSpaceDE w:val="0"/>
-        <w:autoSpaceDN w:val="0"/>
-        <w:adjustRightInd w:val="0"/>
-        <w:spacing w:after="0" w:line="240" w:lineRule="auto"/>
-        <w:rPr>
-          <w:rFonts w:ascii="TimesNewRomanPS-ItalicMT" w:cs="TimesNewRomanPS-ItalicMT"/>
-          <w:i/>
-          <w:iCs/>
-          <w:color w:val="0000FF"/>
-          <w:sz w:val="20"/>
-          <w:szCs w:val="20"/>
-          <w:lang w:bidi="he-IL"/>
-        </w:rPr>
-      </w:pPr>
-      <w:proofErr w:type="gramStart"/>
-      <w:r>
-        <w:rPr>
-          <w:rFonts w:ascii="TimesNewRomanPS-ItalicMT" w:cs="TimesNewRomanPS-ItalicMT"/>
-          <w:i/>
-          <w:iCs/>
-          <w:color w:val="0000FF"/>
-          <w:sz w:val="20"/>
-          <w:szCs w:val="20"/>
-          <w:lang w:bidi="he-IL"/>
-        </w:rPr>
-        <w:t>component</w:t>
-      </w:r>
-      <w:proofErr w:type="gramEnd"/>
-      <w:r>
-        <w:rPr>
-          <w:rFonts w:ascii="TimesNewRomanPS-ItalicMT" w:cs="TimesNewRomanPS-ItalicMT"/>
-          <w:i/>
-          <w:iCs/>
-          <w:color w:val="0000FF"/>
-          <w:sz w:val="20"/>
-          <w:szCs w:val="20"/>
-          <w:lang w:bidi="he-IL"/>
-        </w:rPr>
-        <w:t xml:space="preserve"> of a larger system, then this subsection needs to relate how these systems interact and needs to</w:t>
-      </w:r>
-    </w:p>
-    <w:p>
-      <w:pPr>
-        <w:autoSpaceDE w:val="0"/>
-        <w:autoSpaceDN w:val="0"/>
-        <w:adjustRightInd w:val="0"/>
-        <w:spacing w:after="0" w:line="240" w:lineRule="auto"/>
-        <w:rPr>
-          <w:rFonts w:ascii="TimesNewRomanPS-ItalicMT" w:cs="TimesNewRomanPS-ItalicMT"/>
-          <w:i/>
-          <w:iCs/>
-          <w:color w:val="0000FF"/>
-          <w:sz w:val="20"/>
-          <w:szCs w:val="20"/>
-          <w:lang w:bidi="he-IL"/>
-        </w:rPr>
-      </w:pPr>
-      <w:proofErr w:type="gramStart"/>
-      <w:r>
-        <w:rPr>
-          <w:rFonts w:ascii="TimesNewRomanPS-ItalicMT" w:cs="TimesNewRomanPS-ItalicMT"/>
-          <w:i/>
-          <w:iCs/>
-          <w:color w:val="0000FF"/>
-          <w:sz w:val="20"/>
-          <w:szCs w:val="20"/>
-          <w:lang w:bidi="he-IL"/>
-        </w:rPr>
-        <w:t>identify</w:t>
-      </w:r>
-      <w:proofErr w:type="gramEnd"/>
-      <w:r>
-        <w:rPr>
-          <w:rFonts w:ascii="TimesNewRomanPS-ItalicMT" w:cs="TimesNewRomanPS-ItalicMT"/>
-          <w:i/>
-          <w:iCs/>
-          <w:color w:val="0000FF"/>
-          <w:sz w:val="20"/>
-          <w:szCs w:val="20"/>
-          <w:lang w:bidi="he-IL"/>
-        </w:rPr>
-        <w:t xml:space="preserve"> the relevant interfaces between the systems. One easy way to display the major components of the</w:t>
-      </w:r>
-    </w:p>
-    <w:p>
-      <w:pPr>
-        <w:autoSpaceDE w:val="0"/>
-        <w:autoSpaceDN w:val="0"/>
-        <w:adjustRightInd w:val="0"/>
-        <w:spacing w:after="0" w:line="240" w:lineRule="auto"/>
-        <w:rPr>
-          <w:rFonts w:ascii="TimesNewRomanPS-ItalicMT" w:cs="TimesNewRomanPS-ItalicMT"/>
-          <w:i/>
-          <w:iCs/>
-          <w:color w:val="0000FF"/>
-          <w:sz w:val="20"/>
-          <w:szCs w:val="20"/>
-          <w:lang w:bidi="he-IL"/>
-        </w:rPr>
-      </w:pPr>
-      <w:proofErr w:type="gramStart"/>
-      <w:r>
-        <w:rPr>
-          <w:rFonts w:ascii="TimesNewRomanPS-ItalicMT" w:cs="TimesNewRomanPS-ItalicMT"/>
-          <w:i/>
-          <w:iCs/>
-          <w:color w:val="0000FF"/>
-          <w:sz w:val="20"/>
-          <w:szCs w:val="20"/>
-          <w:lang w:bidi="he-IL"/>
-        </w:rPr>
-        <w:t>larger</w:t>
-      </w:r>
-      <w:proofErr w:type="gramEnd"/>
-      <w:r>
-        <w:rPr>
-          <w:rFonts w:ascii="TimesNewRomanPS-ItalicMT" w:cs="TimesNewRomanPS-ItalicMT"/>
-          <w:i/>
-          <w:iCs/>
-          <w:color w:val="0000FF"/>
-          <w:sz w:val="20"/>
-          <w:szCs w:val="20"/>
-          <w:lang w:bidi="he-IL"/>
-        </w:rPr>
-        <w:t xml:space="preserve"> system, interconnections, and external interfaces is with a block diagram.]</w:t>
+        <w:t>s environment. If the product is independent and totally self-contained, state it here. If the product is a</w:t>
+      </w:r>
+    </w:p>
+    <w:p>
+      <w:pPr>
+        <w:autoSpaceDE w:val="0"/>
+        <w:autoSpaceDN w:val="0"/>
+        <w:adjustRightInd w:val="0"/>
+        <w:spacing w:after="0" w:line="240" w:lineRule="auto"/>
+        <w:rPr>
+          <w:rFonts w:ascii="TimesNewRomanPS-ItalicMT" w:cs="TimesNewRomanPS-ItalicMT"/>
+          <w:i/>
+          <w:iCs/>
+          <w:color w:val="0000FF"/>
+          <w:sz w:val="20"/>
+          <w:szCs w:val="20"/>
+          <w:lang w:bidi="he-IL"/>
+        </w:rPr>
+      </w:pPr>
+      <w:r>
+        <w:rPr>
+          <w:rFonts w:ascii="TimesNewRomanPS-ItalicMT" w:cs="TimesNewRomanPS-ItalicMT"/>
+          <w:i/>
+          <w:iCs/>
+          <w:color w:val="0000FF"/>
+          <w:sz w:val="20"/>
+          <w:szCs w:val="20"/>
+          <w:lang w:bidi="he-IL"/>
+        </w:rPr>
+        <w:t>component of a larger system, then this subsection needs to relate how these systems interact and needs to</w:t>
+      </w:r>
+    </w:p>
+    <w:p>
+      <w:pPr>
+        <w:autoSpaceDE w:val="0"/>
+        <w:autoSpaceDN w:val="0"/>
+        <w:adjustRightInd w:val="0"/>
+        <w:spacing w:after="0" w:line="240" w:lineRule="auto"/>
+        <w:rPr>
+          <w:rFonts w:ascii="TimesNewRomanPS-ItalicMT" w:cs="TimesNewRomanPS-ItalicMT"/>
+          <w:i/>
+          <w:iCs/>
+          <w:color w:val="0000FF"/>
+          <w:sz w:val="20"/>
+          <w:szCs w:val="20"/>
+          <w:lang w:bidi="he-IL"/>
+        </w:rPr>
+      </w:pPr>
+      <w:r>
+        <w:rPr>
+          <w:rFonts w:ascii="TimesNewRomanPS-ItalicMT" w:cs="TimesNewRomanPS-ItalicMT"/>
+          <w:i/>
+          <w:iCs/>
+          <w:color w:val="0000FF"/>
+          <w:sz w:val="20"/>
+          <w:szCs w:val="20"/>
+          <w:lang w:bidi="he-IL"/>
+        </w:rPr>
+        <w:t>identify the relevant interfaces between the systems. One easy way to display the major components of the</w:t>
+      </w:r>
+    </w:p>
+    <w:p>
+      <w:pPr>
+        <w:autoSpaceDE w:val="0"/>
+        <w:autoSpaceDN w:val="0"/>
+        <w:adjustRightInd w:val="0"/>
+        <w:spacing w:after="0" w:line="240" w:lineRule="auto"/>
+        <w:rPr>
+          <w:rFonts w:ascii="TimesNewRomanPS-ItalicMT" w:cs="TimesNewRomanPS-ItalicMT"/>
+          <w:i/>
+          <w:iCs/>
+          <w:color w:val="0000FF"/>
+          <w:sz w:val="20"/>
+          <w:szCs w:val="20"/>
+          <w:lang w:bidi="he-IL"/>
+        </w:rPr>
+      </w:pPr>
+      <w:r>
+        <w:rPr>
+          <w:rFonts w:ascii="TimesNewRomanPS-ItalicMT" w:cs="TimesNewRomanPS-ItalicMT"/>
+          <w:i/>
+          <w:iCs/>
+          <w:color w:val="0000FF"/>
+          <w:sz w:val="20"/>
+          <w:szCs w:val="20"/>
+          <w:lang w:bidi="he-IL"/>
+        </w:rPr>
+        <w:t>larger system, interconnections, and external interfaces is with a block diagram.]</w:t>
       </w:r>
     </w:p>
     <w:p>
@@ -3354,31 +2993,17 @@
           <w:lang w:bidi="he-IL"/>
         </w:rPr>
       </w:pPr>
-      <w:proofErr w:type="gramStart"/>
-      <w:r>
-        <w:rPr>
-          <w:rFonts w:ascii="TimesNewRomanPS-ItalicMT" w:cs="TimesNewRomanPS-ItalicMT"/>
-          <w:i/>
-          <w:iCs/>
-          <w:color w:val="0000FF"/>
-          <w:sz w:val="20"/>
-          <w:szCs w:val="20"/>
-          <w:lang w:bidi="he-IL"/>
-        </w:rPr>
-        <w:t>will</w:t>
-      </w:r>
-      <w:proofErr w:type="gramEnd"/>
-      <w:r>
-        <w:rPr>
-          <w:rFonts w:ascii="TimesNewRomanPS-ItalicMT" w:cs="TimesNewRomanPS-ItalicMT"/>
-          <w:i/>
-          <w:iCs/>
-          <w:color w:val="0000FF"/>
-          <w:sz w:val="20"/>
-          <w:szCs w:val="20"/>
-          <w:lang w:bidi="he-IL"/>
-        </w:rPr>
-        <w:t xml:space="preserve"> alter the </w:t>
+      <w:r>
+        <w:rPr>
+          <w:rFonts w:ascii="TimesNewRomanPS-ItalicMT" w:cs="TimesNewRomanPS-ItalicMT"/>
+          <w:i/>
+          <w:iCs/>
+          <w:color w:val="0000FF"/>
+          <w:sz w:val="20"/>
+          <w:szCs w:val="20"/>
+          <w:lang w:bidi="he-IL"/>
+        </w:rPr>
+        <w:t xml:space="preserve">will alter the </w:t>
       </w:r>
       <w:r>
         <w:rPr>
@@ -3423,74 +3048,46 @@
           <w:lang w:bidi="he-IL"/>
         </w:rPr>
       </w:pPr>
-      <w:proofErr w:type="gramStart"/>
-      <w:r>
-        <w:rPr>
-          <w:rFonts w:ascii="TimesNewRomanPS-ItalicMT" w:cs="TimesNewRomanPS-ItalicMT"/>
-          <w:i/>
-          <w:iCs/>
-          <w:color w:val="0000FF"/>
-          <w:sz w:val="20"/>
-          <w:szCs w:val="20"/>
-          <w:lang w:bidi="he-IL"/>
-        </w:rPr>
-        <w:t>be</w:t>
-      </w:r>
-      <w:proofErr w:type="gramEnd"/>
-      <w:r>
-        <w:rPr>
-          <w:rFonts w:ascii="TimesNewRomanPS-ItalicMT" w:cs="TimesNewRomanPS-ItalicMT"/>
-          <w:i/>
-          <w:iCs/>
-          <w:color w:val="0000FF"/>
-          <w:sz w:val="20"/>
-          <w:szCs w:val="20"/>
-          <w:lang w:bidi="he-IL"/>
-        </w:rPr>
-        <w:t xml:space="preserve"> available for the hardware designated for the software product. If the operating system is not available,</w:t>
-      </w:r>
-    </w:p>
-    <w:p>
-      <w:pPr>
-        <w:autoSpaceDE w:val="0"/>
-        <w:autoSpaceDN w:val="0"/>
-        <w:adjustRightInd w:val="0"/>
-        <w:spacing w:after="0" w:line="240" w:lineRule="auto"/>
-        <w:rPr>
-          <w:rFonts w:ascii="TimesNewRomanPS-ItalicMT" w:cs="TimesNewRomanPS-ItalicMT"/>
-          <w:i/>
-          <w:iCs/>
-          <w:color w:val="0000FF"/>
-          <w:sz w:val="20"/>
-          <w:szCs w:val="20"/>
-          <w:lang w:bidi="he-IL"/>
-        </w:rPr>
-      </w:pPr>
-      <w:proofErr w:type="gramStart"/>
-      <w:r>
-        <w:rPr>
-          <w:rFonts w:ascii="TimesNewRomanPS-ItalicMT" w:cs="TimesNewRomanPS-ItalicMT"/>
-          <w:i/>
-          <w:iCs/>
-          <w:color w:val="0000FF"/>
-          <w:sz w:val="20"/>
-          <w:szCs w:val="20"/>
-          <w:lang w:bidi="he-IL"/>
-        </w:rPr>
-        <w:t>the</w:t>
-      </w:r>
-      <w:proofErr w:type="gramEnd"/>
-      <w:r>
-        <w:rPr>
-          <w:rFonts w:ascii="TimesNewRomanPS-ItalicMT" w:cs="TimesNewRomanPS-ItalicMT"/>
-          <w:i/>
-          <w:iCs/>
-          <w:color w:val="0000FF"/>
-          <w:sz w:val="20"/>
-          <w:szCs w:val="20"/>
-          <w:lang w:bidi="he-IL"/>
-        </w:rPr>
-        <w:t xml:space="preserve"> </w:t>
+      <w:r>
+        <w:rPr>
+          <w:rFonts w:ascii="TimesNewRomanPS-ItalicMT" w:cs="TimesNewRomanPS-ItalicMT"/>
+          <w:i/>
+          <w:iCs/>
+          <w:color w:val="0000FF"/>
+          <w:sz w:val="20"/>
+          <w:szCs w:val="20"/>
+          <w:lang w:bidi="he-IL"/>
+        </w:rPr>
+        <w:t>be available for the hardware designated for the software product. If the operating system is not available,</w:t>
+      </w:r>
+    </w:p>
+    <w:p>
+      <w:pPr>
+        <w:autoSpaceDE w:val="0"/>
+        <w:autoSpaceDN w:val="0"/>
+        <w:adjustRightInd w:val="0"/>
+        <w:spacing w:after="0" w:line="240" w:lineRule="auto"/>
+        <w:rPr>
+          <w:rFonts w:ascii="TimesNewRomanPS-ItalicMT" w:cs="TimesNewRomanPS-ItalicMT"/>
+          <w:i/>
+          <w:iCs/>
+          <w:color w:val="0000FF"/>
+          <w:sz w:val="20"/>
+          <w:szCs w:val="20"/>
+          <w:lang w:bidi="he-IL"/>
+        </w:rPr>
+      </w:pPr>
+      <w:r>
+        <w:rPr>
+          <w:rFonts w:ascii="TimesNewRomanPS-ItalicMT" w:cs="TimesNewRomanPS-ItalicMT"/>
+          <w:i/>
+          <w:iCs/>
+          <w:color w:val="0000FF"/>
+          <w:sz w:val="20"/>
+          <w:szCs w:val="20"/>
+          <w:lang w:bidi="he-IL"/>
+        </w:rPr>
+        <w:t xml:space="preserve">the </w:t>
       </w:r>
       <w:r>
         <w:rPr>
@@ -3624,31 +3221,17 @@
           <w:lang w:bidi="he-IL"/>
         </w:rPr>
       </w:pPr>
-      <w:proofErr w:type="gramStart"/>
-      <w:r>
-        <w:rPr>
-          <w:rFonts w:ascii="TimesNewRomanPS-ItalicMT" w:cs="TimesNewRomanPS-ItalicMT"/>
-          <w:i/>
-          <w:iCs/>
-          <w:color w:val="0000FF"/>
-          <w:sz w:val="20"/>
-          <w:szCs w:val="20"/>
-          <w:lang w:bidi="he-IL"/>
-        </w:rPr>
-        <w:t>how</w:t>
-      </w:r>
-      <w:proofErr w:type="gramEnd"/>
-      <w:r>
-        <w:rPr>
-          <w:rFonts w:ascii="TimesNewRomanPS-ItalicMT" w:cs="TimesNewRomanPS-ItalicMT"/>
-          <w:i/>
-          <w:iCs/>
-          <w:color w:val="0000FF"/>
-          <w:sz w:val="20"/>
-          <w:szCs w:val="20"/>
-          <w:lang w:bidi="he-IL"/>
-        </w:rPr>
-        <w:t>) they should be implemented.]</w:t>
+      <w:r>
+        <w:rPr>
+          <w:rFonts w:ascii="TimesNewRomanPS-ItalicMT" w:cs="TimesNewRomanPS-ItalicMT"/>
+          <w:i/>
+          <w:iCs/>
+          <w:color w:val="0000FF"/>
+          <w:sz w:val="20"/>
+          <w:szCs w:val="20"/>
+          <w:lang w:bidi="he-IL"/>
+        </w:rPr>
+        <w:t>how) they should be implemented.]</w:t>
       </w:r>
     </w:p>
     <w:p>
@@ -4566,7 +4149,6 @@
           <w:lang w:bidi="he-IL"/>
         </w:rPr>
       </w:pPr>
-      <w:proofErr w:type="gramStart"/>
       <w:r>
         <w:rPr>
           <w:rFonts w:ascii="TimesNewRomanPS-ItalicMT" w:cs="TimesNewRomanPS-ItalicMT"/>
@@ -4578,106 +4160,65 @@
           <w:lang w:bidi="he-IL"/>
         </w:rPr>
         <w:lastRenderedPageBreak/>
-        <w:t>product</w:t>
-      </w:r>
-      <w:proofErr w:type="gramEnd"/>
-      <w:r>
-        <w:rPr>
-          <w:rFonts w:ascii="TimesNewRomanPS-ItalicMT" w:cs="TimesNewRomanPS-ItalicMT"/>
-          <w:i/>
-          <w:iCs/>
-          <w:color w:val="0000FF"/>
-          <w:sz w:val="20"/>
-          <w:szCs w:val="20"/>
-          <w:lang w:bidi="he-IL"/>
-        </w:rPr>
-        <w:t>, building a homegrown solution, or simply maintaining the status quo. List any known competitive</w:t>
-      </w:r>
-    </w:p>
-    <w:p>
-      <w:pPr>
-        <w:autoSpaceDE w:val="0"/>
-        <w:autoSpaceDN w:val="0"/>
-        <w:adjustRightInd w:val="0"/>
-        <w:spacing w:after="0" w:line="240" w:lineRule="auto"/>
-        <w:rPr>
-          <w:rFonts w:ascii="TimesNewRomanPS-ItalicMT" w:cs="TimesNewRomanPS-ItalicMT"/>
-          <w:i/>
-          <w:iCs/>
-          <w:color w:val="0000FF"/>
-          <w:sz w:val="20"/>
-          <w:szCs w:val="20"/>
-          <w:lang w:bidi="he-IL"/>
-        </w:rPr>
-      </w:pPr>
-      <w:proofErr w:type="gramStart"/>
-      <w:r>
-        <w:rPr>
-          <w:rFonts w:ascii="TimesNewRomanPS-ItalicMT" w:cs="TimesNewRomanPS-ItalicMT"/>
-          <w:i/>
-          <w:iCs/>
-          <w:color w:val="0000FF"/>
-          <w:sz w:val="20"/>
-          <w:szCs w:val="20"/>
-          <w:lang w:bidi="he-IL"/>
-        </w:rPr>
-        <w:t>choices</w:t>
-      </w:r>
-      <w:proofErr w:type="gramEnd"/>
-      <w:r>
-        <w:rPr>
-          <w:rFonts w:ascii="TimesNewRomanPS-ItalicMT" w:cs="TimesNewRomanPS-ItalicMT"/>
-          <w:i/>
-          <w:iCs/>
-          <w:color w:val="0000FF"/>
-          <w:sz w:val="20"/>
-          <w:szCs w:val="20"/>
-          <w:lang w:bidi="he-IL"/>
-        </w:rPr>
-        <w:t xml:space="preserve"> that exist or may become available. Include the major strengths and weaknesses of each competitor</w:t>
-      </w:r>
-    </w:p>
-    <w:p>
-      <w:pPr>
-        <w:autoSpaceDE w:val="0"/>
-        <w:autoSpaceDN w:val="0"/>
-        <w:adjustRightInd w:val="0"/>
-        <w:spacing w:after="0" w:line="240" w:lineRule="auto"/>
-        <w:rPr>
-          <w:rFonts w:ascii="TimesNewRomanPS-ItalicMT" w:cs="TimesNewRomanPS-ItalicMT"/>
-          <w:i/>
-          <w:iCs/>
-          <w:color w:val="0000FF"/>
-          <w:sz w:val="20"/>
-          <w:szCs w:val="20"/>
-          <w:lang w:bidi="he-IL"/>
-        </w:rPr>
-      </w:pPr>
-      <w:proofErr w:type="gramStart"/>
-      <w:r>
-        <w:rPr>
-          <w:rFonts w:ascii="TimesNewRomanPS-ItalicMT" w:cs="TimesNewRomanPS-ItalicMT"/>
-          <w:i/>
-          <w:iCs/>
-          <w:color w:val="0000FF"/>
-          <w:sz w:val="20"/>
-          <w:szCs w:val="20"/>
-          <w:lang w:bidi="he-IL"/>
-        </w:rPr>
-        <w:t>as</w:t>
-      </w:r>
-      <w:proofErr w:type="gramEnd"/>
-      <w:r>
-        <w:rPr>
-          <w:rFonts w:ascii="TimesNewRomanPS-ItalicMT" w:cs="TimesNewRomanPS-ItalicMT"/>
-          <w:i/>
-          <w:iCs/>
-          <w:color w:val="0000FF"/>
-          <w:sz w:val="20"/>
-          <w:szCs w:val="20"/>
-          <w:lang w:bidi="he-IL"/>
-        </w:rPr>
-        <w:t xml:space="preserve"> perceived by the stakeholder or end user.]</w:t>
+        <w:t>product, building a homegrown solution, or simply maintaining the status quo. List any known competitive</w:t>
+      </w:r>
+    </w:p>
+    <w:p>
+      <w:pPr>
+        <w:autoSpaceDE w:val="0"/>
+        <w:autoSpaceDN w:val="0"/>
+        <w:adjustRightInd w:val="0"/>
+        <w:spacing w:after="0" w:line="240" w:lineRule="auto"/>
+        <w:rPr>
+          <w:rFonts w:ascii="TimesNewRomanPS-ItalicMT" w:cs="TimesNewRomanPS-ItalicMT"/>
+          <w:i/>
+          <w:iCs/>
+          <w:color w:val="0000FF"/>
+          <w:sz w:val="20"/>
+          <w:szCs w:val="20"/>
+          <w:lang w:bidi="he-IL"/>
+        </w:rPr>
+      </w:pPr>
+      <w:r>
+        <w:rPr>
+          <w:rFonts w:ascii="TimesNewRomanPS-ItalicMT" w:cs="TimesNewRomanPS-ItalicMT"/>
+          <w:i/>
+          <w:iCs/>
+          <w:color w:val="0000FF"/>
+          <w:sz w:val="20"/>
+          <w:szCs w:val="20"/>
+          <w:lang w:bidi="he-IL"/>
+        </w:rPr>
+        <w:t>choices that exist or may become available. Include the major strengths and weaknesses of each competitor</w:t>
+      </w:r>
+    </w:p>
+    <w:p>
+      <w:pPr>
+        <w:autoSpaceDE w:val="0"/>
+        <w:autoSpaceDN w:val="0"/>
+        <w:adjustRightInd w:val="0"/>
+        <w:spacing w:after="0" w:line="240" w:lineRule="auto"/>
+        <w:rPr>
+          <w:rFonts w:ascii="TimesNewRomanPS-ItalicMT" w:cs="TimesNewRomanPS-ItalicMT"/>
+          <w:i/>
+          <w:iCs/>
+          <w:color w:val="0000FF"/>
+          <w:sz w:val="20"/>
+          <w:szCs w:val="20"/>
+          <w:lang w:bidi="he-IL"/>
+        </w:rPr>
+      </w:pPr>
+      <w:r>
+        <w:rPr>
+          <w:rFonts w:ascii="TimesNewRomanPS-ItalicMT" w:cs="TimesNewRomanPS-ItalicMT"/>
+          <w:i/>
+          <w:iCs/>
+          <w:color w:val="0000FF"/>
+          <w:sz w:val="20"/>
+          <w:szCs w:val="20"/>
+          <w:lang w:bidi="he-IL"/>
+        </w:rPr>
+        <w:t>as perceived by the stakeholder or end user.]</w:t>
       </w:r>
     </w:p>
     <w:p>
@@ -4785,31 +4326,17 @@
           <w:lang w:bidi="he-IL"/>
         </w:rPr>
       </w:pPr>
-      <w:proofErr w:type="gramStart"/>
-      <w:r>
-        <w:rPr>
-          <w:rFonts w:ascii="TimesNewRomanPS-ItalicMT" w:cs="TimesNewRomanPS-ItalicMT"/>
-          <w:i/>
-          <w:iCs/>
-          <w:color w:val="0000FF"/>
-          <w:sz w:val="20"/>
-          <w:szCs w:val="20"/>
-          <w:lang w:bidi="he-IL"/>
-        </w:rPr>
-        <w:t>and</w:t>
-      </w:r>
-      <w:proofErr w:type="gramEnd"/>
-      <w:r>
-        <w:rPr>
-          <w:rFonts w:ascii="TimesNewRomanPS-ItalicMT" w:cs="TimesNewRomanPS-ItalicMT"/>
-          <w:i/>
-          <w:iCs/>
-          <w:color w:val="0000FF"/>
-          <w:sz w:val="20"/>
-          <w:szCs w:val="20"/>
-          <w:lang w:bidi="he-IL"/>
-        </w:rPr>
-        <w:t xml:space="preserve"> environmental requirements.</w:t>
+      <w:r>
+        <w:rPr>
+          <w:rFonts w:ascii="TimesNewRomanPS-ItalicMT" w:cs="TimesNewRomanPS-ItalicMT"/>
+          <w:i/>
+          <w:iCs/>
+          <w:color w:val="0000FF"/>
+          <w:sz w:val="20"/>
+          <w:szCs w:val="20"/>
+          <w:lang w:bidi="he-IL"/>
+        </w:rPr>
+        <w:t>and environmental requirements.</w:t>
       </w:r>
     </w:p>
     <w:p>
@@ -4857,31 +4384,17 @@
           <w:lang w:bidi="he-IL"/>
         </w:rPr>
       </w:pPr>
-      <w:proofErr w:type="gramStart"/>
-      <w:r>
-        <w:rPr>
-          <w:rFonts w:ascii="TimesNewRomanPS-ItalicMT" w:cs="TimesNewRomanPS-ItalicMT"/>
-          <w:i/>
-          <w:iCs/>
-          <w:color w:val="0000FF"/>
-          <w:sz w:val="20"/>
-          <w:szCs w:val="20"/>
-          <w:lang w:bidi="he-IL"/>
-        </w:rPr>
-        <w:t>characteristics</w:t>
-      </w:r>
-      <w:proofErr w:type="gramEnd"/>
-      <w:r>
-        <w:rPr>
-          <w:rFonts w:ascii="TimesNewRomanPS-ItalicMT" w:cs="TimesNewRomanPS-ItalicMT"/>
-          <w:i/>
-          <w:iCs/>
-          <w:color w:val="0000FF"/>
-          <w:sz w:val="20"/>
-          <w:szCs w:val="20"/>
-          <w:lang w:bidi="he-IL"/>
-        </w:rPr>
-        <w:t xml:space="preserve"> that are not captured in the Feature Set.</w:t>
+      <w:r>
+        <w:rPr>
+          <w:rFonts w:ascii="TimesNewRomanPS-ItalicMT" w:cs="TimesNewRomanPS-ItalicMT"/>
+          <w:i/>
+          <w:iCs/>
+          <w:color w:val="0000FF"/>
+          <w:sz w:val="20"/>
+          <w:szCs w:val="20"/>
+          <w:lang w:bidi="he-IL"/>
+        </w:rPr>
+        <w:t>characteristics that are not captured in the Feature Set.</w:t>
       </w:r>
     </w:p>
     <w:p>
@@ -4958,31 +4471,17 @@
           <w:lang w:bidi="he-IL"/>
         </w:rPr>
       </w:pPr>
-      <w:proofErr w:type="gramStart"/>
-      <w:r>
-        <w:rPr>
-          <w:rFonts w:ascii="TimesNewRomanPS-ItalicMT" w:cs="TimesNewRomanPS-ItalicMT"/>
-          <w:i/>
-          <w:iCs/>
-          <w:color w:val="0000FF"/>
-          <w:sz w:val="20"/>
-          <w:szCs w:val="20"/>
-          <w:lang w:bidi="he-IL"/>
-        </w:rPr>
-        <w:t>labeling</w:t>
-      </w:r>
-      <w:proofErr w:type="gramEnd"/>
-      <w:r>
-        <w:rPr>
-          <w:rFonts w:ascii="TimesNewRomanPS-ItalicMT" w:cs="TimesNewRomanPS-ItalicMT"/>
-          <w:i/>
-          <w:iCs/>
-          <w:color w:val="0000FF"/>
-          <w:sz w:val="20"/>
-          <w:szCs w:val="20"/>
-          <w:lang w:bidi="he-IL"/>
-        </w:rPr>
-        <w:t>, and packaging requirements.</w:t>
+      <w:r>
+        <w:rPr>
+          <w:rFonts w:ascii="TimesNewRomanPS-ItalicMT" w:cs="TimesNewRomanPS-ItalicMT"/>
+          <w:i/>
+          <w:iCs/>
+          <w:color w:val="0000FF"/>
+          <w:sz w:val="20"/>
+          <w:szCs w:val="20"/>
+          <w:lang w:bidi="he-IL"/>
+        </w:rPr>
+        <w:t>labeling, and packaging requirements.</w:t>
       </w:r>
     </w:p>
     <w:p>
@@ -5015,31 +4514,17 @@
       </w:r>
     </w:p>
     <w:p>
-      <w:proofErr w:type="gramStart"/>
-      <w:r>
-        <w:rPr>
-          <w:rFonts w:ascii="TimesNewRomanPS-ItalicMT" w:cs="TimesNewRomanPS-ItalicMT"/>
-          <w:i/>
-          <w:iCs/>
-          <w:color w:val="0000FF"/>
-          <w:sz w:val="20"/>
-          <w:szCs w:val="20"/>
-          <w:lang w:bidi="he-IL"/>
-        </w:rPr>
-        <w:t>benefit</w:t>
-      </w:r>
-      <w:proofErr w:type="gramEnd"/>
-      <w:r>
-        <w:rPr>
-          <w:rFonts w:ascii="TimesNewRomanPS-ItalicMT" w:cs="TimesNewRomanPS-ItalicMT"/>
-          <w:i/>
-          <w:iCs/>
-          <w:color w:val="0000FF"/>
-          <w:sz w:val="20"/>
-          <w:szCs w:val="20"/>
-          <w:lang w:bidi="he-IL"/>
-        </w:rPr>
-        <w:t>, effort, and risk.]</w:t>
+      <w:r>
+        <w:rPr>
+          <w:rFonts w:ascii="TimesNewRomanPS-ItalicMT" w:cs="TimesNewRomanPS-ItalicMT"/>
+          <w:i/>
+          <w:iCs/>
+          <w:color w:val="0000FF"/>
+          <w:sz w:val="20"/>
+          <w:szCs w:val="20"/>
+          <w:lang w:bidi="he-IL"/>
+        </w:rPr>
+        <w:t>benefit, effort, and risk.]</w:t>
       </w:r>
     </w:p>
     <w:sectPr>

</xml_diff>